<commit_message>
add user data to download menu
</commit_message>
<xml_diff>
--- a/storage/Surat Bebas Pustaka - English.docx
+++ b/storage/Surat Bebas Pustaka - English.docx
@@ -95,25 +95,25 @@
         <w:rPr>
           <w:rStyle w:val="rStyle"/>
         </w:rPr>
-        <w:t xml:space="preserve">         Name            :</w:t>
-      </w:r>
-    </w:p>
-    <w:p>
-      <w:pPr/>
-      <w:r>
-        <w:rPr>
-          <w:rStyle w:val="rStyle"/>
-        </w:rPr>
-        <w:t xml:space="preserve">         NRP              :</w:t>
-      </w:r>
-    </w:p>
-    <w:p>
-      <w:pPr/>
-      <w:r>
-        <w:rPr>
-          <w:rStyle w:val="rStyle"/>
-        </w:rPr>
-        <w:t xml:space="preserve">         Departement :</w:t>
+        <w:t xml:space="preserve">         Name            : Patrick</w:t>
+      </w:r>
+    </w:p>
+    <w:p>
+      <w:pPr/>
+      <w:r>
+        <w:rPr>
+          <w:rStyle w:val="rStyle"/>
+        </w:rPr>
+        <w:t xml:space="preserve">         NRP              : 05111840000098</w:t>
+      </w:r>
+    </w:p>
+    <w:p>
+      <w:pPr/>
+      <w:r>
+        <w:rPr>
+          <w:rStyle w:val="rStyle"/>
+        </w:rPr>
+        <w:t xml:space="preserve">         Departement : Informatika</w:t>
       </w:r>
     </w:p>
     <w:p>

</xml_diff>